<commit_message>
primera ventanitagit add .!
</commit_message>
<xml_diff>
--- a/Consultas para Juan de Píldoras.docx
+++ b/Consultas para Juan de Píldoras.docx
@@ -32,35 +32,37 @@
         <w:rPr>
           <w:lang w:val="es-AR"/>
         </w:rPr>
-        <w:t xml:space="preserve">Hola, estoy con el curso de Java tutorizado, me van surgiendo dudas pero que no me impiden seguir avanzando, así que junto muchas dudas ante de enviarte, así van todas juntas, por lo que siendo como creo que serán unas cuántas y no me han impedido avanzar, tomate tu tiempo necesario, no pretendo que sea en 24 horas como </w:t>
+        <w:t xml:space="preserve">Hola, estoy con el curso de Java tutorizado, me van surgiendo dudas pero que no me impiden seguir avanzando, así que junto muchas dudas ante de enviarte, </w:t>
       </w:r>
-      <w:proofErr w:type="spellStart"/>
       <w:r>
         <w:rPr>
           <w:lang w:val="es-AR"/>
         </w:rPr>
-        <w:t>proponés</w:t>
+        <w:t xml:space="preserve">de esta forma </w:t>
       </w:r>
-      <w:proofErr w:type="spellEnd"/>
       <w:r>
         <w:rPr>
           <w:lang w:val="es-AR"/>
         </w:rPr>
-        <w:t xml:space="preserve"> (de </w:t>
+        <w:t>van todas juntas, por lo que siendo como creo que serán unas cuántas y no me han impedido avanzar</w:t>
       </w:r>
-      <w:proofErr w:type="gramStart"/>
       <w:r>
         <w:rPr>
           <w:lang w:val="es-AR"/>
         </w:rPr>
-        <w:t>hecho</w:t>
+        <w:t xml:space="preserve"> (y esa es la idea, cuando tenga una que me impida avanzar lo enviaré de inmediato)</w:t>
       </w:r>
-      <w:proofErr w:type="gramEnd"/>
       <w:r>
         <w:rPr>
           <w:lang w:val="es-AR"/>
         </w:rPr>
-        <w:t xml:space="preserve"> tu claridad al explicar, tu calidad, la profundidad de los temas y tu vocación</w:t>
+        <w:t>, tomate tu tiempo necesario, no pretendo que sea en 24 horas como proponés (de hecho tu claridad al explicar, tu calidad, la profundidad de los temas y tu vocación</w:t>
+      </w:r>
+      <w:r>
+        <w:rPr>
+          <w:lang w:val="es-AR"/>
+        </w:rPr>
+        <w:t xml:space="preserve"> y el precio casi insignificante que cobras tu curso, hacen que esperar respuesta veloz me de poco menos que vergüenza)</w:t>
       </w:r>
     </w:p>
     <w:p>
@@ -98,146 +100,19 @@
         <w:rPr>
           <w:lang w:val="es-AR"/>
         </w:rPr>
-        <w:t xml:space="preserve">Al entrar al menú donde ves los métodos </w:t>
+        <w:t>Al entrar al menú donde ves los métodos substring te marcan éstos unos porcentajes (en los métodos), a m</w:t>
       </w:r>
-      <w:proofErr w:type="spellStart"/>
       <w:r>
         <w:rPr>
           <w:lang w:val="es-AR"/>
         </w:rPr>
-        <w:t>substring</w:t>
+        <w:t xml:space="preserve">í </w:t>
       </w:r>
-      <w:proofErr w:type="spellEnd"/>
       <w:r>
         <w:rPr>
           <w:lang w:val="es-AR"/>
         </w:rPr>
-        <w:t xml:space="preserve"> te marcan éstos unos porcentajes (en los métodos), a </w:t>
-      </w:r>
-      <w:proofErr w:type="spellStart"/>
-      <w:r>
-        <w:rPr>
-          <w:lang w:val="es-AR"/>
-        </w:rPr>
-        <w:t>mi</w:t>
-      </w:r>
-      <w:proofErr w:type="spellEnd"/>
-      <w:r>
-        <w:rPr>
-          <w:lang w:val="es-AR"/>
-        </w:rPr>
-        <w:t xml:space="preserve"> no me aparece </w:t>
-      </w:r>
-      <w:proofErr w:type="gramStart"/>
-      <w:r>
-        <w:rPr>
-          <w:lang w:val="es-AR"/>
-        </w:rPr>
-        <w:t>eso  y</w:t>
-      </w:r>
-      <w:proofErr w:type="gramEnd"/>
-      <w:r>
-        <w:rPr>
-          <w:lang w:val="es-AR"/>
-        </w:rPr>
-        <w:t xml:space="preserve"> me da curiosidad saber qué es.</w:t>
-      </w:r>
-    </w:p>
-    <w:p>
-      <w:pPr>
-        <w:rPr>
-          <w:lang w:val="es-AR"/>
-        </w:rPr>
-      </w:pPr>
-    </w:p>
-    <w:p>
-      <w:pPr>
-        <w:pStyle w:val="Prrafodelista"/>
-        <w:numPr>
-          <w:ilvl w:val="0"/>
-          <w:numId w:val="1"/>
-        </w:numPr>
-        <w:rPr>
-          <w:lang w:val="es-AR"/>
-        </w:rPr>
-      </w:pPr>
-      <w:r>
-        <w:rPr>
-          <w:lang w:val="es-AR"/>
-        </w:rPr>
-        <w:t xml:space="preserve">Video </w:t>
-      </w:r>
-      <w:proofErr w:type="gramStart"/>
-      <w:r>
-        <w:rPr>
-          <w:lang w:val="es-AR"/>
-        </w:rPr>
-        <w:t>19 ,</w:t>
-      </w:r>
-      <w:proofErr w:type="gramEnd"/>
-      <w:r>
-        <w:rPr>
-          <w:lang w:val="es-AR"/>
-        </w:rPr>
-        <w:t xml:space="preserve"> tiempo 10:37</w:t>
-      </w:r>
-    </w:p>
-    <w:p>
-      <w:pPr>
-        <w:ind w:left="708"/>
-        <w:rPr>
-          <w:lang w:val="es-AR"/>
-        </w:rPr>
-      </w:pPr>
-      <w:r>
-        <w:rPr>
-          <w:lang w:val="es-AR"/>
-        </w:rPr>
-        <w:t xml:space="preserve">No me funciona DEL TODO el aspa que borra la consola, borra eso </w:t>
-      </w:r>
-      <w:proofErr w:type="spellStart"/>
-      <w:proofErr w:type="gramStart"/>
-      <w:r>
-        <w:rPr>
-          <w:lang w:val="es-AR"/>
-        </w:rPr>
-        <w:t>sí,PARTE</w:t>
-      </w:r>
-      <w:proofErr w:type="spellEnd"/>
-      <w:proofErr w:type="gramEnd"/>
-      <w:r>
-        <w:rPr>
-          <w:lang w:val="es-AR"/>
-        </w:rPr>
-        <w:t xml:space="preserve"> de la misma pero siempre me queda una línea, la primera “Introduce tu nombre”. No es que me importe mucho </w:t>
-      </w:r>
-      <w:proofErr w:type="gramStart"/>
-      <w:r>
-        <w:rPr>
-          <w:lang w:val="es-AR"/>
-        </w:rPr>
-        <w:t>esto ,</w:t>
-      </w:r>
-      <w:proofErr w:type="gramEnd"/>
-      <w:r>
-        <w:rPr>
-          <w:lang w:val="es-AR"/>
-        </w:rPr>
-        <w:t xml:space="preserve"> me da curiosidad nomás. te lo dejo al código como lo tengo justo ahora en el archivo </w:t>
-      </w:r>
-      <w:commentRangeStart w:id="0"/>
-      <w:r>
-        <w:rPr>
-          <w:lang w:val="es-AR"/>
-        </w:rPr>
-        <w:t>“video19.txt”</w:t>
-      </w:r>
-      <w:commentRangeEnd w:id="0"/>
-      <w:r>
-        <w:rPr>
-          <w:rStyle w:val="Refdecomentario"/>
-        </w:rPr>
-        <w:commentReference w:id="0"/>
+        <w:t>no me aparece eso y me da curiosidad saber qué es.</w:t>
       </w:r>
     </w:p>
     <w:p>
@@ -262,154 +137,6 @@
     </w:sectPr>
   </w:body>
 </w:document>
-</file>
-
-<file path=word/comments.xml><?xml version="1.0" encoding="utf-8"?>
-<w:comments xmlns:wpc="http://schemas.microsoft.com/office/word/2010/wordprocessingCanvas" xmlns:cx="http://schemas.microsoft.com/office/drawing/2014/chartex" xmlns:cx1="http://schemas.microsoft.com/office/drawing/2015/9/8/chartex" xmlns:cx2="http://schemas.microsoft.com/office/drawing/2015/10/21/chartex" xmlns:cx3="http://schemas.microsoft.com/office/drawing/2016/5/9/chartex" xmlns:cx4="http://schemas.microsoft.com/office/drawing/2016/5/10/chartex" xmlns:cx5="http://schemas.microsoft.com/office/drawing/2016/5/11/chartex" xmlns:cx6="http://schemas.microsoft.com/office/drawing/2016/5/12/chartex" xmlns:cx7="http://schemas.microsoft.com/office/drawing/2016/5/13/chartex" xmlns:cx8="http://schemas.microsoft.com/office/drawing/2016/5/14/chartex" xmlns:mc="http://schemas.openxmlformats.org/markup-compatibility/2006" xmlns:aink="http://schemas.microsoft.com/office/drawing/2016/ink" xmlns:am3d="http://schemas.microsoft.com/office/drawing/2017/model3d" xmlns:o="urn:schemas-microsoft-com:office:office" xmlns:r="http://schemas.openxmlformats.org/officeDocument/2006/relationships" xmlns:m="http://schemas.openxmlformats.org/officeDocument/2006/math" xmlns:v="urn:schemas-microsoft-com:vml" xmlns:wp14="http://schemas.microsoft.com/office/word/2010/wordprocessingDrawing" xmlns:wp="http://schemas.openxmlformats.org/drawingml/2006/wordprocessingDrawing" xmlns:w10="urn:schemas-microsoft-com:office:word" xmlns:w="http://schemas.openxmlformats.org/wordprocessingml/2006/main" xmlns:w14="http://schemas.microsoft.com/office/word/2010/wordml" xmlns:w15="http://schemas.microsoft.com/office/word/2012/wordml" xmlns:w16cex="http://schemas.microsoft.com/office/word/2018/wordml/cex" xmlns:w16cid="http://schemas.microsoft.com/office/word/2016/wordml/cid" xmlns:w16="http://schemas.microsoft.com/office/word/2018/wordml" xmlns:w16sdtdh="http://schemas.microsoft.com/office/word/2020/wordml/sdtdatahash" xmlns:w16se="http://schemas.microsoft.com/office/word/2015/wordml/symex" xmlns:wpg="http://schemas.microsoft.com/office/word/2010/wordprocessingGroup" xmlns:wpi="http://schemas.microsoft.com/office/word/2010/wordprocessingInk" xmlns:wne="http://schemas.microsoft.com/office/word/2006/wordml" xmlns:wps="http://schemas.microsoft.com/office/word/2010/wordprocessingShape" mc:Ignorable="w14 w15 w16se w16cid w16 w16cex w16sdtdh wp14">
-  <w:comment w:id="0" w:author="Martín Vera" w:date="2022-02-16T16:55:00Z" w:initials="MV">
-    <w:p>
-      <w:pPr>
-        <w:pStyle w:val="Textocomentario"/>
-        <w:rPr>
-          <w:rFonts w:ascii="Lucida Console" w:hAnsi="Lucida Console" w:cs="Lucida Console"/>
-          <w:sz w:val="18"/>
-          <w:szCs w:val="18"/>
-        </w:rPr>
-      </w:pPr>
-      <w:r>
-        <w:rPr>
-          <w:rStyle w:val="Refdecomentario"/>
-        </w:rPr>
-        <w:annotationRef/>
-      </w:r>
-      <w:r>
-        <w:t>Buscarlo en la carpeta documentos/</w:t>
-      </w:r>
-      <w:proofErr w:type="gramStart"/>
-      <w:r>
-        <w:t>curso java</w:t>
-      </w:r>
-      <w:proofErr w:type="gramEnd"/>
-      <w:r>
-        <w:t xml:space="preserve"> al momento de enviar el email</w:t>
-      </w:r>
-      <w:r>
-        <w:t xml:space="preserve"> o en </w:t>
-      </w:r>
-      <w:proofErr w:type="spellStart"/>
-      <w:r>
-        <w:t>github</w:t>
-      </w:r>
-      <w:proofErr w:type="spellEnd"/>
-      <w:r>
-        <w:t xml:space="preserve"> en el </w:t>
-      </w:r>
-      <w:proofErr w:type="spellStart"/>
-      <w:r>
-        <w:t>reositorio</w:t>
-      </w:r>
-      <w:proofErr w:type="spellEnd"/>
-      <w:r>
-        <w:t xml:space="preserve"> curso de java en </w:t>
-      </w:r>
-      <w:r>
-        <w:rPr>
-          <w:rFonts w:ascii="Lucida Console" w:hAnsi="Lucida Console" w:cs="Lucida Console"/>
-          <w:sz w:val="18"/>
-          <w:szCs w:val="18"/>
-        </w:rPr>
-        <w:t>master a4bf78b</w:t>
-      </w:r>
-    </w:p>
-    <w:p>
-      <w:pPr>
-        <w:pStyle w:val="Textocomentario"/>
-        <w:rPr>
-          <w:rFonts w:ascii="Lucida Console" w:hAnsi="Lucida Console" w:cs="Lucida Console"/>
-          <w:sz w:val="18"/>
-          <w:szCs w:val="18"/>
-        </w:rPr>
-      </w:pPr>
-    </w:p>
-    <w:p>
-      <w:pPr>
-        <w:pStyle w:val="Textocomentario"/>
-        <w:rPr>
-          <w:rFonts w:ascii="Lucida Console" w:hAnsi="Lucida Console" w:cs="Lucida Console"/>
-          <w:sz w:val="18"/>
-          <w:szCs w:val="18"/>
-        </w:rPr>
-      </w:pPr>
-      <w:r>
-        <w:rPr>
-          <w:rFonts w:ascii="Lucida Console" w:hAnsi="Lucida Console" w:cs="Lucida Console"/>
-          <w:sz w:val="18"/>
-          <w:szCs w:val="18"/>
-        </w:rPr>
-        <w:t xml:space="preserve">Por </w:t>
-      </w:r>
-      <w:proofErr w:type="gramStart"/>
-      <w:r>
-        <w:rPr>
-          <w:rFonts w:ascii="Lucida Console" w:hAnsi="Lucida Console" w:cs="Lucida Console"/>
-          <w:sz w:val="18"/>
-          <w:szCs w:val="18"/>
-        </w:rPr>
-        <w:t>cierto</w:t>
-      </w:r>
-      <w:proofErr w:type="gramEnd"/>
-      <w:r>
-        <w:rPr>
-          <w:rFonts w:ascii="Lucida Console" w:hAnsi="Lucida Console" w:cs="Lucida Console"/>
-          <w:sz w:val="18"/>
-          <w:szCs w:val="18"/>
-        </w:rPr>
-        <w:t xml:space="preserve"> juan, que buen curso el de </w:t>
-      </w:r>
-      <w:proofErr w:type="spellStart"/>
-      <w:r>
-        <w:rPr>
-          <w:rFonts w:ascii="Lucida Console" w:hAnsi="Lucida Console" w:cs="Lucida Console"/>
-          <w:sz w:val="18"/>
-          <w:szCs w:val="18"/>
-        </w:rPr>
-        <w:t>github</w:t>
-      </w:r>
-      <w:proofErr w:type="spellEnd"/>
-      <w:r>
-        <w:rPr>
-          <w:rFonts w:ascii="Lucida Console" w:hAnsi="Lucida Console" w:cs="Lucida Console"/>
-          <w:sz w:val="18"/>
-          <w:szCs w:val="18"/>
-        </w:rPr>
-        <w:t xml:space="preserve">. Nunca había programado antes, excepto unas líneas en BASIC allá por 1991 quizá en la secundaria, pero en ese momento no me llamó la atención y lo lamento mucho. </w:t>
-      </w:r>
-    </w:p>
-    <w:p>
-      <w:pPr>
-        <w:pStyle w:val="Textocomentario"/>
-      </w:pPr>
-    </w:p>
-  </w:comment>
-</w:comments>
-</file>
-
-<file path=word/commentsExtended.xml><?xml version="1.0" encoding="utf-8"?>
-<w15:commentsEx xmlns:wpc="http://schemas.microsoft.com/office/word/2010/wordprocessingCanvas" xmlns:cx="http://schemas.microsoft.com/office/drawing/2014/chartex" xmlns:cx1="http://schemas.microsoft.com/office/drawing/2015/9/8/chartex" xmlns:cx2="http://schemas.microsoft.com/office/drawing/2015/10/21/chartex" xmlns:cx3="http://schemas.microsoft.com/office/drawing/2016/5/9/chartex" xmlns:cx4="http://schemas.microsoft.com/office/drawing/2016/5/10/chartex" xmlns:cx5="http://schemas.microsoft.com/office/drawing/2016/5/11/chartex" xmlns:cx6="http://schemas.microsoft.com/office/drawing/2016/5/12/chartex" xmlns:cx7="http://schemas.microsoft.com/office/drawing/2016/5/13/chartex" xmlns:cx8="http://schemas.microsoft.com/office/drawing/2016/5/14/chartex" xmlns:mc="http://schemas.openxmlformats.org/markup-compatibility/2006" xmlns:aink="http://schemas.microsoft.com/office/drawing/2016/ink" xmlns:am3d="http://schemas.microsoft.com/office/drawing/2017/model3d" xmlns:o="urn:schemas-microsoft-com:office:office" xmlns:r="http://schemas.openxmlformats.org/officeDocument/2006/relationships" xmlns:m="http://schemas.openxmlformats.org/officeDocument/2006/math" xmlns:v="urn:schemas-microsoft-com:vml" xmlns:wp14="http://schemas.microsoft.com/office/word/2010/wordprocessingDrawing" xmlns:wp="http://schemas.openxmlformats.org/drawingml/2006/wordprocessingDrawing" xmlns:w10="urn:schemas-microsoft-com:office:word" xmlns:w="http://schemas.openxmlformats.org/wordprocessingml/2006/main" xmlns:w14="http://schemas.microsoft.com/office/word/2010/wordml" xmlns:w15="http://schemas.microsoft.com/office/word/2012/wordml" xmlns:w16cex="http://schemas.microsoft.com/office/word/2018/wordml/cex" xmlns:w16cid="http://schemas.microsoft.com/office/word/2016/wordml/cid" xmlns:w16="http://schemas.microsoft.com/office/word/2018/wordml" xmlns:w16sdtdh="http://schemas.microsoft.com/office/word/2020/wordml/sdtdatahash" xmlns:w16se="http://schemas.microsoft.com/office/word/2015/wordml/symex" xmlns:wpg="http://schemas.microsoft.com/office/word/2010/wordprocessingGroup" xmlns:wpi="http://schemas.microsoft.com/office/word/2010/wordprocessingInk" xmlns:wne="http://schemas.microsoft.com/office/word/2006/wordml" xmlns:wps="http://schemas.microsoft.com/office/word/2010/wordprocessingShape" mc:Ignorable="w14 w15 w16se w16cid w16 w16cex w16sdtdh wp14">
-  <w15:commentEx w15:paraId="55BA614B" w15:done="0"/>
-</w15:commentsEx>
-</file>
-
-<file path=word/commentsExtensible.xml><?xml version="1.0" encoding="utf-8"?>
-<w16cex:commentsExtensible xmlns:wpc="http://schemas.microsoft.com/office/word/2010/wordprocessingCanvas" xmlns:cx="http://schemas.microsoft.com/office/drawing/2014/chartex" xmlns:cx1="http://schemas.microsoft.com/office/drawing/2015/9/8/chartex" xmlns:cx2="http://schemas.microsoft.com/office/drawing/2015/10/21/chartex" xmlns:cx3="http://schemas.microsoft.com/office/drawing/2016/5/9/chartex" xmlns:cx4="http://schemas.microsoft.com/office/drawing/2016/5/10/chartex" xmlns:cx5="http://schemas.microsoft.com/office/drawing/2016/5/11/chartex" xmlns:cx6="http://schemas.microsoft.com/office/drawing/2016/5/12/chartex" xmlns:cx7="http://schemas.microsoft.com/office/drawing/2016/5/13/chartex" xmlns:cx8="http://schemas.microsoft.com/office/drawing/2016/5/14/chartex" xmlns:mc="http://schemas.openxmlformats.org/markup-compatibility/2006" xmlns:aink="http://schemas.microsoft.com/office/drawing/2016/ink" xmlns:am3d="http://schemas.microsoft.com/office/drawing/2017/model3d" xmlns:o="urn:schemas-microsoft-com:office:office" xmlns:r="http://schemas.openxmlformats.org/officeDocument/2006/relationships" xmlns:m="http://schemas.openxmlformats.org/officeDocument/2006/math" xmlns:v="urn:schemas-microsoft-com:vml" xmlns:wp14="http://schemas.microsoft.com/office/word/2010/wordprocessingDrawing" xmlns:wp="http://schemas.openxmlformats.org/drawingml/2006/wordprocessingDrawing" xmlns:w10="urn:schemas-microsoft-com:office:word" xmlns:w="http://schemas.openxmlformats.org/wordprocessingml/2006/main" xmlns:w14="http://schemas.microsoft.com/office/word/2010/wordml" xmlns:w15="http://schemas.microsoft.com/office/word/2012/wordml" xmlns:w16cex="http://schemas.microsoft.com/office/word/2018/wordml/cex" xmlns:w16cid="http://schemas.microsoft.com/office/word/2016/wordml/cid" xmlns:w16="http://schemas.microsoft.com/office/word/2018/wordml" xmlns:w16sdtdh="http://schemas.microsoft.com/office/word/2020/wordml/sdtdatahash" xmlns:w16se="http://schemas.microsoft.com/office/word/2015/wordml/symex" xmlns:wpg="http://schemas.microsoft.com/office/word/2010/wordprocessingGroup" xmlns:wpi="http://schemas.microsoft.com/office/word/2010/wordprocessingInk" xmlns:wne="http://schemas.microsoft.com/office/word/2006/wordml" xmlns:wps="http://schemas.microsoft.com/office/word/2010/wordprocessingShape" mc:Ignorable="w14 w15 w16se w16cid w16 w16cex w16sdtdh wp14">
-  <w16cex:commentExtensible w16cex:durableId="25B7AAE9" w16cex:dateUtc="2022-02-16T19:55:00Z"/>
-</w16cex:commentsExtensible>
-</file>
-
-<file path=word/commentsIds.xml><?xml version="1.0" encoding="utf-8"?>
-<w16cid:commentsIds xmlns:wpc="http://schemas.microsoft.com/office/word/2010/wordprocessingCanvas" xmlns:cx="http://schemas.microsoft.com/office/drawing/2014/chartex" xmlns:cx1="http://schemas.microsoft.com/office/drawing/2015/9/8/chartex" xmlns:cx2="http://schemas.microsoft.com/office/drawing/2015/10/21/chartex" xmlns:cx3="http://schemas.microsoft.com/office/drawing/2016/5/9/chartex" xmlns:cx4="http://schemas.microsoft.com/office/drawing/2016/5/10/chartex" xmlns:cx5="http://schemas.microsoft.com/office/drawing/2016/5/11/chartex" xmlns:cx6="http://schemas.microsoft.com/office/drawing/2016/5/12/chartex" xmlns:cx7="http://schemas.microsoft.com/office/drawing/2016/5/13/chartex" xmlns:cx8="http://schemas.microsoft.com/office/drawing/2016/5/14/chartex" xmlns:mc="http://schemas.openxmlformats.org/markup-compatibility/2006" xmlns:aink="http://schemas.microsoft.com/office/drawing/2016/ink" xmlns:am3d="http://schemas.microsoft.com/office/drawing/2017/model3d" xmlns:o="urn:schemas-microsoft-com:office:office" xmlns:r="http://schemas.openxmlformats.org/officeDocument/2006/relationships" xmlns:m="http://schemas.openxmlformats.org/officeDocument/2006/math" xmlns:v="urn:schemas-microsoft-com:vml" xmlns:wp14="http://schemas.microsoft.com/office/word/2010/wordprocessingDrawing" xmlns:wp="http://schemas.openxmlformats.org/drawingml/2006/wordprocessingDrawing" xmlns:w10="urn:schemas-microsoft-com:office:word" xmlns:w="http://schemas.openxmlformats.org/wordprocessingml/2006/main" xmlns:w14="http://schemas.microsoft.com/office/word/2010/wordml" xmlns:w15="http://schemas.microsoft.com/office/word/2012/wordml" xmlns:w16cex="http://schemas.microsoft.com/office/word/2018/wordml/cex" xmlns:w16cid="http://schemas.microsoft.com/office/word/2016/wordml/cid" xmlns:w16="http://schemas.microsoft.com/office/word/2018/wordml" xmlns:w16sdtdh="http://schemas.microsoft.com/office/word/2020/wordml/sdtdatahash" xmlns:w16se="http://schemas.microsoft.com/office/word/2015/wordml/symex" xmlns:wpg="http://schemas.microsoft.com/office/word/2010/wordprocessingGroup" xmlns:wpi="http://schemas.microsoft.com/office/word/2010/wordprocessingInk" xmlns:wne="http://schemas.microsoft.com/office/word/2006/wordml" xmlns:wps="http://schemas.microsoft.com/office/word/2010/wordprocessingShape" mc:Ignorable="w14 w15 w16se w16cid w16 w16cex w16sdtdh wp14">
-  <w16cid:commentId w16cid:paraId="55BA614B" w16cid:durableId="25B7AAE9"/>
-</w16cid:commentsIds>
 </file>
 
 <file path=word/numbering.xml><?xml version="1.0" encoding="utf-8"?>
@@ -507,14 +234,6 @@
     <w:abstractNumId w:val="0"/>
   </w:num>
 </w:numbering>
-</file>
-
-<file path=word/people.xml><?xml version="1.0" encoding="utf-8"?>
-<w15:people xmlns:wpc="http://schemas.microsoft.com/office/word/2010/wordprocessingCanvas" xmlns:cx="http://schemas.microsoft.com/office/drawing/2014/chartex" xmlns:cx1="http://schemas.microsoft.com/office/drawing/2015/9/8/chartex" xmlns:cx2="http://schemas.microsoft.com/office/drawing/2015/10/21/chartex" xmlns:cx3="http://schemas.microsoft.com/office/drawing/2016/5/9/chartex" xmlns:cx4="http://schemas.microsoft.com/office/drawing/2016/5/10/chartex" xmlns:cx5="http://schemas.microsoft.com/office/drawing/2016/5/11/chartex" xmlns:cx6="http://schemas.microsoft.com/office/drawing/2016/5/12/chartex" xmlns:cx7="http://schemas.microsoft.com/office/drawing/2016/5/13/chartex" xmlns:cx8="http://schemas.microsoft.com/office/drawing/2016/5/14/chartex" xmlns:mc="http://schemas.openxmlformats.org/markup-compatibility/2006" xmlns:aink="http://schemas.microsoft.com/office/drawing/2016/ink" xmlns:am3d="http://schemas.microsoft.com/office/drawing/2017/model3d" xmlns:o="urn:schemas-microsoft-com:office:office" xmlns:r="http://schemas.openxmlformats.org/officeDocument/2006/relationships" xmlns:m="http://schemas.openxmlformats.org/officeDocument/2006/math" xmlns:v="urn:schemas-microsoft-com:vml" xmlns:wp14="http://schemas.microsoft.com/office/word/2010/wordprocessingDrawing" xmlns:wp="http://schemas.openxmlformats.org/drawingml/2006/wordprocessingDrawing" xmlns:w10="urn:schemas-microsoft-com:office:word" xmlns:w="http://schemas.openxmlformats.org/wordprocessingml/2006/main" xmlns:w14="http://schemas.microsoft.com/office/word/2010/wordml" xmlns:w15="http://schemas.microsoft.com/office/word/2012/wordml" xmlns:w16cex="http://schemas.microsoft.com/office/word/2018/wordml/cex" xmlns:w16cid="http://schemas.microsoft.com/office/word/2016/wordml/cid" xmlns:w16="http://schemas.microsoft.com/office/word/2018/wordml" xmlns:w16sdtdh="http://schemas.microsoft.com/office/word/2020/wordml/sdtdatahash" xmlns:w16se="http://schemas.microsoft.com/office/word/2015/wordml/symex" xmlns:wpg="http://schemas.microsoft.com/office/word/2010/wordprocessingGroup" xmlns:wpi="http://schemas.microsoft.com/office/word/2010/wordprocessingInk" xmlns:wne="http://schemas.microsoft.com/office/word/2006/wordml" xmlns:wps="http://schemas.microsoft.com/office/word/2010/wordprocessingShape" mc:Ignorable="w14 w15 w16se w16cid w16 w16cex w16sdtdh wp14">
-  <w15:person w15:author="Martín Vera">
-    <w15:presenceInfo w15:providerId="Windows Live" w15:userId="3ca9614768f26767"/>
-  </w15:person>
-</w15:people>
 </file>
 
 <file path=word/styles.xml><?xml version="1.0" encoding="utf-8"?>

</xml_diff>